<commit_message>
word doc themadiensten is af
</commit_message>
<xml_diff>
--- a/Startdocument_WaterFlow.docx
+++ b/Startdocument_WaterFlow.docx
@@ -5585,27 +5585,14 @@
     <w:r>
       <w:t xml:space="preserve"> / </w:t>
     </w:r>
-    <w:r>
-      <w:fldChar w:fldCharType="begin"/>
-    </w:r>
-    <w:r>
-      <w:instrText>SECTIONPAGES   \* MERGEFORMAT</w:instrText>
-    </w:r>
-    <w:r>
-      <w:fldChar w:fldCharType="separate"/>
-    </w:r>
-    <w:r>
-      <w:rPr>
-        <w:noProof/>
-      </w:rPr>
-      <w:t>11</w:t>
-    </w:r>
-    <w:r>
-      <w:rPr>
-        <w:noProof/>
-      </w:rPr>
-      <w:fldChar w:fldCharType="end"/>
-    </w:r>
+    <w:fldSimple w:instr="SECTIONPAGES   \* MERGEFORMAT">
+      <w:r>
+        <w:rPr>
+          <w:noProof/>
+        </w:rPr>
+        <w:t>11</w:t>
+      </w:r>
+    </w:fldSimple>
   </w:p>
 </w:ftr>
 </file>
@@ -7668,9 +7655,12 @@
 </file>
 
 <file path=customXml/item2.xml><?xml version="1.0" encoding="utf-8"?>
-<p:properties xmlns:p="http://schemas.microsoft.com/office/2006/metadata/properties" xmlns:xsi="http://www.w3.org/2001/XMLSchema-instance" xmlns:pc="http://schemas.microsoft.com/office/infopath/2007/PartnerControls">
-  <documentManagement/>
-</p:properties>
+<?mso-contentType ?>
+<FormTemplates xmlns="http://schemas.microsoft.com/sharepoint/v3/contenttype/forms">
+  <Display>DocumentLibraryForm</Display>
+  <Edit>DocumentLibraryForm</Edit>
+  <New>DocumentLibraryForm</New>
+</FormTemplates>
 </file>
 
 <file path=customXml/item3.xml><?xml version="1.0" encoding="utf-8"?>
@@ -7678,12 +7668,9 @@
 </file>
 
 <file path=customXml/item4.xml><?xml version="1.0" encoding="utf-8"?>
-<?mso-contentType ?>
-<FormTemplates xmlns="http://schemas.microsoft.com/sharepoint/v3/contenttype/forms">
-  <Display>DocumentLibraryForm</Display>
-  <Edit>DocumentLibraryForm</Edit>
-  <New>DocumentLibraryForm</New>
-</FormTemplates>
+<p:properties xmlns:p="http://schemas.microsoft.com/office/2006/metadata/properties" xmlns:xsi="http://www.w3.org/2001/XMLSchema-instance" xmlns:pc="http://schemas.microsoft.com/office/infopath/2007/PartnerControls">
+  <documentManagement/>
+</p:properties>
 </file>
 
 <file path=customXml/itemProps1.xml><?xml version="1.0" encoding="utf-8"?>
@@ -7705,10 +7692,9 @@
 </file>
 
 <file path=customXml/itemProps2.xml><?xml version="1.0" encoding="utf-8"?>
-<ds:datastoreItem xmlns:ds="http://schemas.openxmlformats.org/officeDocument/2006/customXml" ds:itemID="{657D1542-1BF1-44A0-B628-40FC83BBA197}">
+<ds:datastoreItem xmlns:ds="http://schemas.openxmlformats.org/officeDocument/2006/customXml" ds:itemID="{6C57730A-C340-4747-B630-55E5A2CA2DF3}">
   <ds:schemaRefs>
-    <ds:schemaRef ds:uri="http://schemas.microsoft.com/office/2006/metadata/properties"/>
-    <ds:schemaRef ds:uri="http://schemas.microsoft.com/office/infopath/2007/PartnerControls"/>
+    <ds:schemaRef ds:uri="http://schemas.microsoft.com/sharepoint/v3/contenttype/forms"/>
   </ds:schemaRefs>
 </ds:datastoreItem>
 </file>
@@ -7722,9 +7708,10 @@
 </file>
 
 <file path=customXml/itemProps4.xml><?xml version="1.0" encoding="utf-8"?>
-<ds:datastoreItem xmlns:ds="http://schemas.openxmlformats.org/officeDocument/2006/customXml" ds:itemID="{6C57730A-C340-4747-B630-55E5A2CA2DF3}">
+<ds:datastoreItem xmlns:ds="http://schemas.openxmlformats.org/officeDocument/2006/customXml" ds:itemID="{657D1542-1BF1-44A0-B628-40FC83BBA197}">
   <ds:schemaRefs>
-    <ds:schemaRef ds:uri="http://schemas.microsoft.com/sharepoint/v3/contenttype/forms"/>
+    <ds:schemaRef ds:uri="http://schemas.microsoft.com/office/2006/metadata/properties"/>
+    <ds:schemaRef ds:uri="http://schemas.microsoft.com/office/infopath/2007/PartnerControls"/>
   </ds:schemaRefs>
 </ds:datastoreItem>
 </file>
</xml_diff>